<commit_message>
add custom lovelace card
</commit_message>
<xml_diff>
--- a/参考文档（11-20）/20.Loverlace定制界面.docx
+++ b/参考文档（11-20）/20.Loverlace定制界面.docx
@@ -650,8 +650,6 @@
         </w:rPr>
         <w:t>Lovelace样例网站</w:t>
       </w:r>
-      <w:bookmarkStart w:id="1" w:name="_GoBack"/>
-      <w:bookmarkEnd w:id="1"/>
     </w:p>
     <w:p/>
     <w:p>
@@ -1057,37 +1055,7 @@
               <w:rPr>
                 <w:rFonts w:hint="eastAsia"/>
               </w:rPr>
-              <w:t>无</w:t>
-            </w:r>
-            <w:r>
-              <w:rPr>
-                <w:rFonts w:hint="eastAsia"/>
-              </w:rPr>
-              <w:t>（</w:t>
-            </w:r>
-            <w:r>
-              <w:rPr>
-                <w:rFonts w:hint="eastAsia"/>
-              </w:rPr>
-              <w:t>可以定义显示时用的卡片类型，</w:t>
-            </w:r>
-            <w:r>
-              <w:rPr>
-                <w:rFonts w:hint="eastAsia"/>
-              </w:rPr>
-              <w:t>缺省为</w:t>
-            </w:r>
-            <w:r>
-              <w:rPr>
-                <w:rFonts w:hint="eastAsia"/>
-              </w:rPr>
-              <w:t>类型</w:t>
-            </w:r>
-            <w:r>
-              <w:rPr>
-                <w:rFonts w:hint="eastAsia"/>
-              </w:rPr>
-              <w:t>entitiesd）</w:t>
+              <w:t>无（可以定义显示时用的卡片类型，缺省为类型entitiesd）</w:t>
             </w:r>
           </w:p>
         </w:tc>
@@ -1694,13 +1662,7 @@
               <w:rPr>
                 <w:rFonts w:hint="eastAsia"/>
               </w:rPr>
-              <w:t>有</w:t>
-            </w:r>
-            <w:r>
-              <w:rPr>
-                <w:rFonts w:hint="eastAsia"/>
-              </w:rPr>
-              <w:t>（图片可以来自url或者一个camera域实体）</w:t>
+              <w:t>有（图片可以来自url或者一个camera域实体）</w:t>
             </w:r>
           </w:p>
         </w:tc>
@@ -1735,7 +1697,10 @@
           </w:tcPr>
           <w:p>
             <w:r>
-              <w:t>plant-status</w:t>
+              <w:t>picture-</w:t>
+            </w:r>
+            <w:r>
+              <w:t>glance</w:t>
             </w:r>
           </w:p>
         </w:tc>
@@ -1753,7 +1718,13 @@
               <w:rPr>
                 <w:rFonts w:hint="eastAsia"/>
               </w:rPr>
-              <w:t>显示植物环境状态</w:t>
+              <w:t>图片</w:t>
+            </w:r>
+            <w:r>
+              <w:rPr>
+                <w:rFonts w:hint="eastAsia"/>
+              </w:rPr>
+              <w:t>或摄像头影像</w:t>
             </w:r>
           </w:p>
         </w:tc>
@@ -1772,12 +1743,6 @@
                 <w:rFonts w:hint="eastAsia"/>
               </w:rPr>
               <w:t>有</w:t>
-            </w:r>
-            <w:r>
-              <w:rPr>
-                <w:rFonts w:hint="eastAsia"/>
-              </w:rPr>
-              <w:t>（plant域实体）</w:t>
             </w:r>
           </w:p>
         </w:tc>
@@ -1812,10 +1777,7 @@
           </w:tcPr>
           <w:p>
             <w:r>
-              <w:rPr>
-                <w:rFonts w:hint="eastAsia"/>
-              </w:rPr>
-              <w:t>sensor</w:t>
+              <w:t>plant-status</w:t>
             </w:r>
           </w:p>
         </w:tc>
@@ -1833,7 +1795,7 @@
               <w:rPr>
                 <w:rFonts w:hint="eastAsia"/>
               </w:rPr>
-              <w:t>显示传感器状态与历史</w:t>
+              <w:t>显示植物环境状态</w:t>
             </w:r>
           </w:p>
         </w:tc>
@@ -1857,7 +1819,7 @@
               <w:rPr>
                 <w:rFonts w:hint="eastAsia"/>
               </w:rPr>
-              <w:t>（sensor域）</w:t>
+              <w:t>（plant域实体）</w:t>
             </w:r>
           </w:p>
         </w:tc>
@@ -1892,7 +1854,10 @@
           </w:tcPr>
           <w:p>
             <w:r>
-              <w:t>thermostat</w:t>
+              <w:rPr>
+                <w:rFonts w:hint="eastAsia"/>
+              </w:rPr>
+              <w:t>sensor</w:t>
             </w:r>
           </w:p>
         </w:tc>
@@ -1910,7 +1875,7 @@
               <w:rPr>
                 <w:rFonts w:hint="eastAsia"/>
               </w:rPr>
-              <w:t>温度调节器</w:t>
+              <w:t>显示传感器状态与历史</w:t>
             </w:r>
           </w:p>
         </w:tc>
@@ -1934,7 +1899,7 @@
               <w:rPr>
                 <w:rFonts w:hint="eastAsia"/>
               </w:rPr>
-              <w:t>（climate域实体）</w:t>
+              <w:t>（sensor域）</w:t>
             </w:r>
           </w:p>
         </w:tc>
@@ -1970,6 +1935,83 @@
           <w:p>
             <w:r>
               <w:lastRenderedPageBreak/>
+              <w:t>thermostat</w:t>
+            </w:r>
+          </w:p>
+        </w:tc>
+        <w:tc>
+          <w:tcPr>
+            <w:tcW w:w="2073" w:type="dxa"/>
+            <w:tcBorders>
+              <w:top w:val="single" w:sz="4" w:space="0" w:color="auto"/>
+              <w:bottom w:val="single" w:sz="4" w:space="0" w:color="auto"/>
+            </w:tcBorders>
+            <w:shd w:val="clear" w:color="auto" w:fill="DEEAF6" w:themeFill="accent5" w:themeFillTint="33"/>
+          </w:tcPr>
+          <w:p>
+            <w:r>
+              <w:rPr>
+                <w:rFonts w:hint="eastAsia"/>
+              </w:rPr>
+              <w:t>温度调节器</w:t>
+            </w:r>
+          </w:p>
+        </w:tc>
+        <w:tc>
+          <w:tcPr>
+            <w:tcW w:w="2138" w:type="dxa"/>
+            <w:tcBorders>
+              <w:top w:val="single" w:sz="4" w:space="0" w:color="auto"/>
+              <w:bottom w:val="single" w:sz="4" w:space="0" w:color="auto"/>
+            </w:tcBorders>
+            <w:shd w:val="clear" w:color="auto" w:fill="DEEAF6" w:themeFill="accent5" w:themeFillTint="33"/>
+          </w:tcPr>
+          <w:p>
+            <w:r>
+              <w:rPr>
+                <w:rFonts w:hint="eastAsia"/>
+              </w:rPr>
+              <w:t>有</w:t>
+            </w:r>
+            <w:r>
+              <w:rPr>
+                <w:rFonts w:hint="eastAsia"/>
+              </w:rPr>
+              <w:t>（climate域实体）</w:t>
+            </w:r>
+          </w:p>
+        </w:tc>
+        <w:tc>
+          <w:tcPr>
+            <w:tcW w:w="2025" w:type="dxa"/>
+            <w:tcBorders>
+              <w:top w:val="single" w:sz="4" w:space="0" w:color="auto"/>
+              <w:bottom w:val="single" w:sz="4" w:space="0" w:color="auto"/>
+            </w:tcBorders>
+            <w:shd w:val="clear" w:color="auto" w:fill="DEEAF6" w:themeFill="accent5" w:themeFillTint="33"/>
+          </w:tcPr>
+          <w:p>
+            <w:r>
+              <w:rPr>
+                <w:rFonts w:hint="eastAsia"/>
+              </w:rPr>
+              <w:t>无</w:t>
+            </w:r>
+          </w:p>
+        </w:tc>
+      </w:tr>
+      <w:tr>
+        <w:tc>
+          <w:tcPr>
+            <w:tcW w:w="2040" w:type="dxa"/>
+            <w:tcBorders>
+              <w:top w:val="single" w:sz="4" w:space="0" w:color="auto"/>
+              <w:bottom w:val="single" w:sz="4" w:space="0" w:color="auto"/>
+            </w:tcBorders>
+            <w:shd w:val="clear" w:color="auto" w:fill="DEEAF6" w:themeFill="accent5" w:themeFillTint="33"/>
+          </w:tcPr>
+          <w:p>
+            <w:r>
               <w:t>weather-forecast</w:t>
             </w:r>
           </w:p>
@@ -2640,6 +2682,9 @@
       <w:pPr>
         <w:pStyle w:val="a3"/>
         <w:ind w:left="420" w:firstLineChars="0" w:firstLine="0"/>
+        <w:rPr>
+          <w:rStyle w:val="a4"/>
+        </w:rPr>
       </w:pPr>
       <w:hyperlink r:id="rId15" w:history="1">
         <w:r>
@@ -2650,15 +2695,432 @@
         </w:r>
       </w:hyperlink>
     </w:p>
+    <w:p>
+      <w:pPr>
+        <w:widowControl/>
+        <w:jc w:val="left"/>
+      </w:pPr>
+      <w:r>
+        <w:br w:type="page"/>
+      </w:r>
+    </w:p>
+    <w:p>
+      <w:pPr>
+        <w:pStyle w:val="a3"/>
+        <w:ind w:left="420" w:firstLineChars="0" w:firstLine="0"/>
+      </w:pPr>
+    </w:p>
     <w:bookmarkEnd w:id="0"/>
     <w:p>
       <w:pPr>
+        <w:jc w:val="center"/>
+        <w:rPr>
+          <w:sz w:val="32"/>
+        </w:rPr>
+      </w:pPr>
+      <w:r>
+        <w:rPr>
+          <w:rFonts w:hint="eastAsia"/>
+          <w:sz w:val="32"/>
+        </w:rPr>
+        <w:t>使用自定义lovelace卡片</w:t>
+      </w:r>
+    </w:p>
+    <w:p>
+      <w:r>
+        <w:rPr>
+          <w:rFonts w:hint="eastAsia"/>
+        </w:rPr>
+        <w:t>【操作步骤】</w:t>
+      </w:r>
+    </w:p>
+    <w:p>
+      <w:pPr>
         <w:pStyle w:val="a3"/>
-        <w:ind w:left="840" w:firstLineChars="0" w:firstLine="0"/>
-        <w:rPr>
-          <w:sz w:val="20"/>
-        </w:rPr>
-      </w:pPr>
+        <w:numPr>
+          <w:ilvl w:val="0"/>
+          <w:numId w:val="42"/>
+        </w:numPr>
+        <w:ind w:firstLineChars="0"/>
+      </w:pPr>
+      <w:r>
+        <w:rPr>
+          <w:rFonts w:hint="eastAsia"/>
+        </w:rPr>
+        <w:t>添加Monster</w:t>
+      </w:r>
+      <w:r>
+        <w:t xml:space="preserve"> </w:t>
+      </w:r>
+      <w:r>
+        <w:rPr>
+          <w:rFonts w:hint="eastAsia"/>
+        </w:rPr>
+        <w:t>Card</w:t>
+      </w:r>
+    </w:p>
+    <w:p>
+      <w:pPr>
+        <w:pStyle w:val="a3"/>
+        <w:ind w:left="360" w:firstLineChars="0" w:firstLine="0"/>
+        <w:rPr>
+          <w:rFonts w:hint="eastAsia"/>
+          <w:sz w:val="18"/>
+          <w:szCs w:val="20"/>
+        </w:rPr>
+      </w:pPr>
+      <w:hyperlink r:id="rId16" w:history="1">
+        <w:r>
+          <w:rPr>
+            <w:rStyle w:val="a4"/>
+            <w:sz w:val="18"/>
+            <w:szCs w:val="20"/>
+          </w:rPr>
+          <w:t>https://github.com/custom-cards/monster-card</w:t>
+        </w:r>
+      </w:hyperlink>
+    </w:p>
+    <w:p>
+      <w:pPr>
+        <w:pStyle w:val="a3"/>
+        <w:numPr>
+          <w:ilvl w:val="1"/>
+          <w:numId w:val="42"/>
+        </w:numPr>
+        <w:ind w:firstLineChars="0"/>
+      </w:pPr>
+      <w:r>
+        <w:rPr>
+          <w:rFonts w:hint="eastAsia"/>
+        </w:rPr>
+        <w:t>配置resources</w:t>
+      </w:r>
+    </w:p>
+    <w:p>
+      <w:pPr>
+        <w:pStyle w:val="a3"/>
+        <w:numPr>
+          <w:ilvl w:val="2"/>
+          <w:numId w:val="43"/>
+        </w:numPr>
+        <w:ind w:firstLineChars="0"/>
+      </w:pPr>
+      <w:r>
+        <w:rPr>
+          <w:rFonts w:hint="eastAsia"/>
+        </w:rPr>
+        <w:t>下载对应js文件</w:t>
+      </w:r>
+    </w:p>
+    <w:p>
+      <w:pPr>
+        <w:pStyle w:val="a3"/>
+        <w:numPr>
+          <w:ilvl w:val="2"/>
+          <w:numId w:val="43"/>
+        </w:numPr>
+        <w:ind w:firstLineChars="0"/>
+      </w:pPr>
+      <w:r>
+        <w:rPr>
+          <w:rFonts w:hint="eastAsia"/>
+        </w:rPr>
+        <w:t>测试js文件</w:t>
+      </w:r>
+      <w:r>
+        <w:rPr>
+          <w:rFonts w:hint="eastAsia"/>
+        </w:rPr>
+        <w:t>浏览器</w:t>
+      </w:r>
+      <w:r>
+        <w:rPr>
+          <w:rFonts w:hint="eastAsia"/>
+        </w:rPr>
+        <w:t>访问</w:t>
+      </w:r>
+    </w:p>
+    <w:p>
+      <w:pPr>
+        <w:pStyle w:val="a3"/>
+        <w:numPr>
+          <w:ilvl w:val="2"/>
+          <w:numId w:val="43"/>
+        </w:numPr>
+        <w:ind w:firstLineChars="0"/>
+      </w:pPr>
+      <w:r>
+        <w:rPr>
+          <w:rFonts w:hint="eastAsia"/>
+        </w:rPr>
+        <w:t>添加</w:t>
+      </w:r>
+      <w:r>
+        <w:rPr>
+          <w:rFonts w:hint="eastAsia"/>
+        </w:rPr>
+        <w:t>resource</w:t>
+      </w:r>
+    </w:p>
+    <w:p>
+      <w:pPr>
+        <w:pStyle w:val="a3"/>
+        <w:numPr>
+          <w:ilvl w:val="1"/>
+          <w:numId w:val="42"/>
+        </w:numPr>
+        <w:ind w:firstLineChars="0"/>
+      </w:pPr>
+      <w:r>
+        <w:rPr>
+          <w:rFonts w:hint="eastAsia"/>
+        </w:rPr>
+        <w:t>配置卡片</w:t>
+      </w:r>
+    </w:p>
+    <w:p>
+      <w:pPr>
+        <w:pStyle w:val="a3"/>
+        <w:spacing w:line="200" w:lineRule="exact"/>
+        <w:ind w:left="839" w:firstLineChars="0" w:firstLine="0"/>
+        <w:rPr>
+          <w:rFonts w:ascii="新宋体" w:eastAsia="新宋体" w:hAnsi="新宋体"/>
+          <w:color w:val="4472C4" w:themeColor="accent1"/>
+          <w:sz w:val="18"/>
+          <w:szCs w:val="20"/>
+        </w:rPr>
+      </w:pPr>
+      <w:r>
+        <w:rPr>
+          <w:rFonts w:ascii="新宋体" w:eastAsia="新宋体" w:hAnsi="新宋体"/>
+          <w:color w:val="4472C4" w:themeColor="accent1"/>
+          <w:sz w:val="18"/>
+          <w:szCs w:val="20"/>
+        </w:rPr>
+        <w:t>type: 'custom:monster-card'</w:t>
+      </w:r>
+    </w:p>
+    <w:p>
+      <w:pPr>
+        <w:pStyle w:val="a3"/>
+        <w:spacing w:line="200" w:lineRule="exact"/>
+        <w:ind w:left="839" w:firstLineChars="0" w:firstLine="0"/>
+        <w:rPr>
+          <w:rFonts w:ascii="新宋体" w:eastAsia="新宋体" w:hAnsi="新宋体"/>
+          <w:color w:val="4472C4" w:themeColor="accent1"/>
+          <w:sz w:val="18"/>
+          <w:szCs w:val="20"/>
+        </w:rPr>
+      </w:pPr>
+      <w:r>
+        <w:rPr>
+          <w:rFonts w:ascii="新宋体" w:eastAsia="新宋体" w:hAnsi="新宋体"/>
+          <w:color w:val="4472C4" w:themeColor="accent1"/>
+          <w:sz w:val="18"/>
+          <w:szCs w:val="20"/>
+        </w:rPr>
+        <w:t>card:</w:t>
+      </w:r>
+    </w:p>
+    <w:p>
+      <w:pPr>
+        <w:pStyle w:val="a3"/>
+        <w:spacing w:line="200" w:lineRule="exact"/>
+        <w:ind w:left="839" w:firstLineChars="0" w:firstLine="0"/>
+        <w:rPr>
+          <w:rFonts w:ascii="新宋体" w:eastAsia="新宋体" w:hAnsi="新宋体"/>
+          <w:color w:val="4472C4" w:themeColor="accent1"/>
+          <w:sz w:val="18"/>
+          <w:szCs w:val="20"/>
+        </w:rPr>
+      </w:pPr>
+      <w:r>
+        <w:rPr>
+          <w:rFonts w:ascii="新宋体" w:eastAsia="新宋体" w:hAnsi="新宋体"/>
+          <w:color w:val="4472C4" w:themeColor="accent1"/>
+          <w:sz w:val="18"/>
+          <w:szCs w:val="20"/>
+        </w:rPr>
+        <w:t xml:space="preserve">  type: entities</w:t>
+      </w:r>
+    </w:p>
+    <w:p>
+      <w:pPr>
+        <w:pStyle w:val="a3"/>
+        <w:spacing w:line="200" w:lineRule="exact"/>
+        <w:ind w:left="839" w:firstLineChars="0" w:firstLine="0"/>
+        <w:rPr>
+          <w:rFonts w:ascii="新宋体" w:eastAsia="新宋体" w:hAnsi="新宋体"/>
+          <w:color w:val="4472C4" w:themeColor="accent1"/>
+          <w:sz w:val="18"/>
+          <w:szCs w:val="20"/>
+        </w:rPr>
+      </w:pPr>
+      <w:r>
+        <w:rPr>
+          <w:rFonts w:ascii="新宋体" w:eastAsia="新宋体" w:hAnsi="新宋体"/>
+          <w:color w:val="4472C4" w:themeColor="accent1"/>
+          <w:sz w:val="18"/>
+          <w:szCs w:val="20"/>
+        </w:rPr>
+        <w:t xml:space="preserve">  title: Monster</w:t>
+      </w:r>
+    </w:p>
+    <w:p>
+      <w:pPr>
+        <w:pStyle w:val="a3"/>
+        <w:spacing w:line="200" w:lineRule="exact"/>
+        <w:ind w:left="839" w:firstLineChars="0" w:firstLine="0"/>
+        <w:rPr>
+          <w:rFonts w:ascii="新宋体" w:eastAsia="新宋体" w:hAnsi="新宋体"/>
+          <w:color w:val="4472C4" w:themeColor="accent1"/>
+          <w:sz w:val="18"/>
+          <w:szCs w:val="20"/>
+        </w:rPr>
+      </w:pPr>
+      <w:r>
+        <w:rPr>
+          <w:rFonts w:ascii="新宋体" w:eastAsia="新宋体" w:hAnsi="新宋体"/>
+          <w:color w:val="4472C4" w:themeColor="accent1"/>
+          <w:sz w:val="18"/>
+          <w:szCs w:val="20"/>
+        </w:rPr>
+        <w:t>filter:</w:t>
+      </w:r>
+    </w:p>
+    <w:p>
+      <w:pPr>
+        <w:pStyle w:val="a3"/>
+        <w:spacing w:line="200" w:lineRule="exact"/>
+        <w:ind w:left="839" w:firstLineChars="0" w:firstLine="0"/>
+        <w:rPr>
+          <w:rFonts w:ascii="新宋体" w:eastAsia="新宋体" w:hAnsi="新宋体"/>
+          <w:color w:val="4472C4" w:themeColor="accent1"/>
+          <w:sz w:val="18"/>
+          <w:szCs w:val="20"/>
+        </w:rPr>
+      </w:pPr>
+      <w:r>
+        <w:rPr>
+          <w:rFonts w:ascii="新宋体" w:eastAsia="新宋体" w:hAnsi="新宋体"/>
+          <w:color w:val="4472C4" w:themeColor="accent1"/>
+          <w:sz w:val="18"/>
+          <w:szCs w:val="20"/>
+        </w:rPr>
+        <w:t xml:space="preserve">  include:</w:t>
+      </w:r>
+    </w:p>
+    <w:p>
+      <w:pPr>
+        <w:pStyle w:val="a3"/>
+        <w:spacing w:line="200" w:lineRule="exact"/>
+        <w:ind w:left="839" w:firstLineChars="0" w:firstLine="0"/>
+        <w:rPr>
+          <w:rFonts w:ascii="新宋体" w:eastAsia="新宋体" w:hAnsi="新宋体"/>
+          <w:color w:val="4472C4" w:themeColor="accent1"/>
+          <w:sz w:val="18"/>
+          <w:szCs w:val="20"/>
+        </w:rPr>
+      </w:pPr>
+      <w:r>
+        <w:rPr>
+          <w:rFonts w:ascii="新宋体" w:eastAsia="新宋体" w:hAnsi="新宋体"/>
+          <w:color w:val="4472C4" w:themeColor="accent1"/>
+          <w:sz w:val="18"/>
+          <w:szCs w:val="20"/>
+        </w:rPr>
+        <w:t xml:space="preserve">    - {}</w:t>
+      </w:r>
+    </w:p>
+    <w:p>
+      <w:pPr>
+        <w:pStyle w:val="a3"/>
+        <w:numPr>
+          <w:ilvl w:val="0"/>
+          <w:numId w:val="42"/>
+        </w:numPr>
+        <w:ind w:firstLineChars="0"/>
+      </w:pPr>
+      <w:bookmarkStart w:id="1" w:name="_GoBack"/>
+      <w:bookmarkEnd w:id="1"/>
+      <w:r>
+        <w:rPr>
+          <w:rFonts w:hint="eastAsia"/>
+        </w:rPr>
+        <w:t>寻找合适的自定义卡片</w:t>
+      </w:r>
+    </w:p>
+    <w:p/>
+    <w:p>
+      <w:r>
+        <w:rPr>
+          <w:rFonts w:hint="eastAsia"/>
+        </w:rPr>
+        <w:t>【参考】</w:t>
+      </w:r>
+    </w:p>
+    <w:p>
+      <w:pPr>
+        <w:pStyle w:val="a3"/>
+        <w:numPr>
+          <w:ilvl w:val="0"/>
+          <w:numId w:val="1"/>
+        </w:numPr>
+        <w:ind w:firstLineChars="0"/>
+      </w:pPr>
+      <w:r>
+        <w:t>Awesome HomeAssistant</w:t>
+      </w:r>
+      <w:r>
+        <w:t xml:space="preserve"> </w:t>
+      </w:r>
+      <w:r>
+        <w:rPr>
+          <w:rFonts w:hint="eastAsia"/>
+        </w:rPr>
+        <w:t>List</w:t>
+      </w:r>
+    </w:p>
+    <w:p>
+      <w:pPr>
+        <w:pStyle w:val="a3"/>
+        <w:ind w:left="420" w:firstLineChars="0" w:firstLine="0"/>
+      </w:pPr>
+      <w:hyperlink r:id="rId17" w:anchor="custom-lovelace-ui-cards" w:history="1">
+        <w:r>
+          <w:rPr>
+            <w:rStyle w:val="a4"/>
+          </w:rPr>
+          <w:t>https://www.awesome-ha.com/#custom-lovelace-ui-cards</w:t>
+        </w:r>
+      </w:hyperlink>
+    </w:p>
+    <w:p>
+      <w:pPr>
+        <w:pStyle w:val="a3"/>
+        <w:numPr>
+          <w:ilvl w:val="0"/>
+          <w:numId w:val="1"/>
+        </w:numPr>
+        <w:ind w:firstLineChars="0"/>
+      </w:pPr>
+      <w:r>
+        <w:t>Custom cards for Home Assistant</w:t>
+      </w:r>
+    </w:p>
+    <w:p>
+      <w:pPr>
+        <w:pStyle w:val="a3"/>
+        <w:ind w:left="420" w:firstLineChars="0" w:firstLine="0"/>
+      </w:pPr>
+      <w:hyperlink r:id="rId18" w:history="1">
+        <w:r>
+          <w:rPr>
+            <w:rStyle w:val="a4"/>
+          </w:rPr>
+          <w:t>https://github.com/custom-cards</w:t>
+        </w:r>
+      </w:hyperlink>
     </w:p>
     <w:sectPr>
       <w:pgSz w:w="11906" w:h="16838"/>
@@ -3067,6 +3529,98 @@
     </w:lvl>
   </w:abstractNum>
   <w:abstractNum w:abstractNumId="4" w15:restartNumberingAfterBreak="0">
+    <w:nsid w:val="069D748E"/>
+    <w:multiLevelType w:val="hybridMultilevel"/>
+    <w:tmpl w:val="53C87340"/>
+    <w:lvl w:ilvl="0" w:tplc="2878C6CC">
+      <w:start w:val="1"/>
+      <w:numFmt w:val="decimal"/>
+      <w:lvlText w:val="%1."/>
+      <w:lvlJc w:val="left"/>
+      <w:pPr>
+        <w:ind w:left="360" w:hanging="360"/>
+      </w:pPr>
+      <w:rPr>
+        <w:rFonts w:hint="default"/>
+      </w:rPr>
+    </w:lvl>
+    <w:lvl w:ilvl="1" w:tplc="04090019">
+      <w:start w:val="1"/>
+      <w:numFmt w:val="lowerLetter"/>
+      <w:lvlText w:val="%2)"/>
+      <w:lvlJc w:val="left"/>
+      <w:pPr>
+        <w:ind w:left="840" w:hanging="420"/>
+      </w:pPr>
+    </w:lvl>
+    <w:lvl w:ilvl="2" w:tplc="04090001">
+      <w:start w:val="1"/>
+      <w:numFmt w:val="bullet"/>
+      <w:lvlText w:val=""/>
+      <w:lvlJc w:val="left"/>
+      <w:pPr>
+        <w:ind w:left="1260" w:hanging="420"/>
+      </w:pPr>
+      <w:rPr>
+        <w:rFonts w:ascii="Wingdings" w:hAnsi="Wingdings" w:hint="default"/>
+      </w:rPr>
+    </w:lvl>
+    <w:lvl w:ilvl="3" w:tplc="0409000F" w:tentative="1">
+      <w:start w:val="1"/>
+      <w:numFmt w:val="decimal"/>
+      <w:lvlText w:val="%4."/>
+      <w:lvlJc w:val="left"/>
+      <w:pPr>
+        <w:ind w:left="1680" w:hanging="420"/>
+      </w:pPr>
+    </w:lvl>
+    <w:lvl w:ilvl="4" w:tplc="04090019" w:tentative="1">
+      <w:start w:val="1"/>
+      <w:numFmt w:val="lowerLetter"/>
+      <w:lvlText w:val="%5)"/>
+      <w:lvlJc w:val="left"/>
+      <w:pPr>
+        <w:ind w:left="2100" w:hanging="420"/>
+      </w:pPr>
+    </w:lvl>
+    <w:lvl w:ilvl="5" w:tplc="0409001B" w:tentative="1">
+      <w:start w:val="1"/>
+      <w:numFmt w:val="lowerRoman"/>
+      <w:lvlText w:val="%6."/>
+      <w:lvlJc w:val="right"/>
+      <w:pPr>
+        <w:ind w:left="2520" w:hanging="420"/>
+      </w:pPr>
+    </w:lvl>
+    <w:lvl w:ilvl="6" w:tplc="0409000F" w:tentative="1">
+      <w:start w:val="1"/>
+      <w:numFmt w:val="decimal"/>
+      <w:lvlText w:val="%7."/>
+      <w:lvlJc w:val="left"/>
+      <w:pPr>
+        <w:ind w:left="2940" w:hanging="420"/>
+      </w:pPr>
+    </w:lvl>
+    <w:lvl w:ilvl="7" w:tplc="04090019" w:tentative="1">
+      <w:start w:val="1"/>
+      <w:numFmt w:val="lowerLetter"/>
+      <w:lvlText w:val="%8)"/>
+      <w:lvlJc w:val="left"/>
+      <w:pPr>
+        <w:ind w:left="3360" w:hanging="420"/>
+      </w:pPr>
+    </w:lvl>
+    <w:lvl w:ilvl="8" w:tplc="0409001B" w:tentative="1">
+      <w:start w:val="1"/>
+      <w:numFmt w:val="lowerRoman"/>
+      <w:lvlText w:val="%9."/>
+      <w:lvlJc w:val="right"/>
+      <w:pPr>
+        <w:ind w:left="3780" w:hanging="420"/>
+      </w:pPr>
+    </w:lvl>
+  </w:abstractNum>
+  <w:abstractNum w:abstractNumId="5" w15:restartNumberingAfterBreak="0">
     <w:nsid w:val="06B04DA1"/>
     <w:multiLevelType w:val="hybridMultilevel"/>
     <w:tmpl w:val="DE644C7A"/>
@@ -3179,7 +3733,7 @@
       </w:rPr>
     </w:lvl>
   </w:abstractNum>
-  <w:abstractNum w:abstractNumId="5" w15:restartNumberingAfterBreak="0">
+  <w:abstractNum w:abstractNumId="6" w15:restartNumberingAfterBreak="0">
     <w:nsid w:val="0A4F21BC"/>
     <w:multiLevelType w:val="hybridMultilevel"/>
     <w:tmpl w:val="017645E0"/>
@@ -3268,7 +3822,7 @@
       </w:pPr>
     </w:lvl>
   </w:abstractNum>
-  <w:abstractNum w:abstractNumId="6" w15:restartNumberingAfterBreak="0">
+  <w:abstractNum w:abstractNumId="7" w15:restartNumberingAfterBreak="0">
     <w:nsid w:val="0AE05864"/>
     <w:multiLevelType w:val="hybridMultilevel"/>
     <w:tmpl w:val="017645E0"/>
@@ -3357,7 +3911,7 @@
       </w:pPr>
     </w:lvl>
   </w:abstractNum>
-  <w:abstractNum w:abstractNumId="7" w15:restartNumberingAfterBreak="0">
+  <w:abstractNum w:abstractNumId="8" w15:restartNumberingAfterBreak="0">
     <w:nsid w:val="0EDF425C"/>
     <w:multiLevelType w:val="hybridMultilevel"/>
     <w:tmpl w:val="017645E0"/>
@@ -3446,7 +4000,7 @@
       </w:pPr>
     </w:lvl>
   </w:abstractNum>
-  <w:abstractNum w:abstractNumId="8" w15:restartNumberingAfterBreak="0">
+  <w:abstractNum w:abstractNumId="9" w15:restartNumberingAfterBreak="0">
     <w:nsid w:val="0F4C7A22"/>
     <w:multiLevelType w:val="hybridMultilevel"/>
     <w:tmpl w:val="017645E0"/>
@@ -3535,7 +4089,7 @@
       </w:pPr>
     </w:lvl>
   </w:abstractNum>
-  <w:abstractNum w:abstractNumId="9" w15:restartNumberingAfterBreak="0">
+  <w:abstractNum w:abstractNumId="10" w15:restartNumberingAfterBreak="0">
     <w:nsid w:val="169E4D3B"/>
     <w:multiLevelType w:val="hybridMultilevel"/>
     <w:tmpl w:val="963C26F0"/>
@@ -3624,7 +4178,7 @@
       </w:pPr>
     </w:lvl>
   </w:abstractNum>
-  <w:abstractNum w:abstractNumId="10" w15:restartNumberingAfterBreak="0">
+  <w:abstractNum w:abstractNumId="11" w15:restartNumberingAfterBreak="0">
     <w:nsid w:val="19395C8B"/>
     <w:multiLevelType w:val="hybridMultilevel"/>
     <w:tmpl w:val="017645E0"/>
@@ -3713,7 +4267,7 @@
       </w:pPr>
     </w:lvl>
   </w:abstractNum>
-  <w:abstractNum w:abstractNumId="11" w15:restartNumberingAfterBreak="0">
+  <w:abstractNum w:abstractNumId="12" w15:restartNumberingAfterBreak="0">
     <w:nsid w:val="1A5A1F7C"/>
     <w:multiLevelType w:val="hybridMultilevel"/>
     <w:tmpl w:val="017645E0"/>
@@ -3802,7 +4356,7 @@
       </w:pPr>
     </w:lvl>
   </w:abstractNum>
-  <w:abstractNum w:abstractNumId="12" w15:restartNumberingAfterBreak="0">
+  <w:abstractNum w:abstractNumId="13" w15:restartNumberingAfterBreak="0">
     <w:nsid w:val="202143CF"/>
     <w:multiLevelType w:val="hybridMultilevel"/>
     <w:tmpl w:val="351AAEDA"/>
@@ -3915,7 +4469,7 @@
       </w:rPr>
     </w:lvl>
   </w:abstractNum>
-  <w:abstractNum w:abstractNumId="13" w15:restartNumberingAfterBreak="0">
+  <w:abstractNum w:abstractNumId="14" w15:restartNumberingAfterBreak="0">
     <w:nsid w:val="22A842C6"/>
     <w:multiLevelType w:val="hybridMultilevel"/>
     <w:tmpl w:val="017645E0"/>
@@ -4004,7 +4558,7 @@
       </w:pPr>
     </w:lvl>
   </w:abstractNum>
-  <w:abstractNum w:abstractNumId="14" w15:restartNumberingAfterBreak="0">
+  <w:abstractNum w:abstractNumId="15" w15:restartNumberingAfterBreak="0">
     <w:nsid w:val="24BF5CD9"/>
     <w:multiLevelType w:val="hybridMultilevel"/>
     <w:tmpl w:val="017645E0"/>
@@ -4093,7 +4647,7 @@
       </w:pPr>
     </w:lvl>
   </w:abstractNum>
-  <w:abstractNum w:abstractNumId="15" w15:restartNumberingAfterBreak="0">
+  <w:abstractNum w:abstractNumId="16" w15:restartNumberingAfterBreak="0">
     <w:nsid w:val="253D4FBA"/>
     <w:multiLevelType w:val="hybridMultilevel"/>
     <w:tmpl w:val="017645E0"/>
@@ -4182,7 +4736,7 @@
       </w:pPr>
     </w:lvl>
   </w:abstractNum>
-  <w:abstractNum w:abstractNumId="16" w15:restartNumberingAfterBreak="0">
+  <w:abstractNum w:abstractNumId="17" w15:restartNumberingAfterBreak="0">
     <w:nsid w:val="364D771F"/>
     <w:multiLevelType w:val="hybridMultilevel"/>
     <w:tmpl w:val="017645E0"/>
@@ -4271,7 +4825,7 @@
       </w:pPr>
     </w:lvl>
   </w:abstractNum>
-  <w:abstractNum w:abstractNumId="17" w15:restartNumberingAfterBreak="0">
+  <w:abstractNum w:abstractNumId="18" w15:restartNumberingAfterBreak="0">
     <w:nsid w:val="36FA5EE7"/>
     <w:multiLevelType w:val="hybridMultilevel"/>
     <w:tmpl w:val="017645E0"/>
@@ -4360,7 +4914,7 @@
       </w:pPr>
     </w:lvl>
   </w:abstractNum>
-  <w:abstractNum w:abstractNumId="18" w15:restartNumberingAfterBreak="0">
+  <w:abstractNum w:abstractNumId="19" w15:restartNumberingAfterBreak="0">
     <w:nsid w:val="45F17997"/>
     <w:multiLevelType w:val="hybridMultilevel"/>
     <w:tmpl w:val="017645E0"/>
@@ -4449,7 +5003,7 @@
       </w:pPr>
     </w:lvl>
   </w:abstractNum>
-  <w:abstractNum w:abstractNumId="19" w15:restartNumberingAfterBreak="0">
+  <w:abstractNum w:abstractNumId="20" w15:restartNumberingAfterBreak="0">
     <w:nsid w:val="47413A1B"/>
     <w:multiLevelType w:val="hybridMultilevel"/>
     <w:tmpl w:val="30E654E4"/>
@@ -4562,7 +5116,7 @@
       </w:rPr>
     </w:lvl>
   </w:abstractNum>
-  <w:abstractNum w:abstractNumId="20" w15:restartNumberingAfterBreak="0">
+  <w:abstractNum w:abstractNumId="21" w15:restartNumberingAfterBreak="0">
     <w:nsid w:val="4BC04848"/>
     <w:multiLevelType w:val="hybridMultilevel"/>
     <w:tmpl w:val="017645E0"/>
@@ -4651,7 +5205,7 @@
       </w:pPr>
     </w:lvl>
   </w:abstractNum>
-  <w:abstractNum w:abstractNumId="21" w15:restartNumberingAfterBreak="0">
+  <w:abstractNum w:abstractNumId="22" w15:restartNumberingAfterBreak="0">
     <w:nsid w:val="531C2D4B"/>
     <w:multiLevelType w:val="hybridMultilevel"/>
     <w:tmpl w:val="DB1A1380"/>
@@ -4763,7 +5317,7 @@
       </w:rPr>
     </w:lvl>
   </w:abstractNum>
-  <w:abstractNum w:abstractNumId="22" w15:restartNumberingAfterBreak="0">
+  <w:abstractNum w:abstractNumId="23" w15:restartNumberingAfterBreak="0">
     <w:nsid w:val="57E957C3"/>
     <w:multiLevelType w:val="hybridMultilevel"/>
     <w:tmpl w:val="2AA21768"/>
@@ -4876,7 +5430,7 @@
       </w:rPr>
     </w:lvl>
   </w:abstractNum>
-  <w:abstractNum w:abstractNumId="23" w15:restartNumberingAfterBreak="0">
+  <w:abstractNum w:abstractNumId="24" w15:restartNumberingAfterBreak="0">
     <w:nsid w:val="590E44CC"/>
     <w:multiLevelType w:val="hybridMultilevel"/>
     <w:tmpl w:val="017645E0"/>
@@ -4965,7 +5519,7 @@
       </w:pPr>
     </w:lvl>
   </w:abstractNum>
-  <w:abstractNum w:abstractNumId="24" w15:restartNumberingAfterBreak="0">
+  <w:abstractNum w:abstractNumId="25" w15:restartNumberingAfterBreak="0">
     <w:nsid w:val="5ADA1733"/>
     <w:multiLevelType w:val="hybridMultilevel"/>
     <w:tmpl w:val="017645E0"/>
@@ -5054,7 +5608,7 @@
       </w:pPr>
     </w:lvl>
   </w:abstractNum>
-  <w:abstractNum w:abstractNumId="25" w15:restartNumberingAfterBreak="0">
+  <w:abstractNum w:abstractNumId="26" w15:restartNumberingAfterBreak="0">
     <w:nsid w:val="5BED5264"/>
     <w:multiLevelType w:val="hybridMultilevel"/>
     <w:tmpl w:val="017645E0"/>
@@ -5143,7 +5697,7 @@
       </w:pPr>
     </w:lvl>
   </w:abstractNum>
-  <w:abstractNum w:abstractNumId="26" w15:restartNumberingAfterBreak="0">
+  <w:abstractNum w:abstractNumId="27" w15:restartNumberingAfterBreak="0">
     <w:nsid w:val="5C6715C9"/>
     <w:multiLevelType w:val="hybridMultilevel"/>
     <w:tmpl w:val="32788EDA"/>
@@ -5255,7 +5809,7 @@
       </w:rPr>
     </w:lvl>
   </w:abstractNum>
-  <w:abstractNum w:abstractNumId="27" w15:restartNumberingAfterBreak="0">
+  <w:abstractNum w:abstractNumId="28" w15:restartNumberingAfterBreak="0">
     <w:nsid w:val="60AD0EEF"/>
     <w:multiLevelType w:val="hybridMultilevel"/>
     <w:tmpl w:val="017645E0"/>
@@ -5344,7 +5898,7 @@
       </w:pPr>
     </w:lvl>
   </w:abstractNum>
-  <w:abstractNum w:abstractNumId="28" w15:restartNumberingAfterBreak="0">
+  <w:abstractNum w:abstractNumId="29" w15:restartNumberingAfterBreak="0">
     <w:nsid w:val="670B5454"/>
     <w:multiLevelType w:val="hybridMultilevel"/>
     <w:tmpl w:val="017645E0"/>
@@ -5433,7 +5987,7 @@
       </w:pPr>
     </w:lvl>
   </w:abstractNum>
-  <w:abstractNum w:abstractNumId="29" w15:restartNumberingAfterBreak="0">
+  <w:abstractNum w:abstractNumId="30" w15:restartNumberingAfterBreak="0">
     <w:nsid w:val="693A260F"/>
     <w:multiLevelType w:val="hybridMultilevel"/>
     <w:tmpl w:val="017645E0"/>
@@ -5522,7 +6076,7 @@
       </w:pPr>
     </w:lvl>
   </w:abstractNum>
-  <w:abstractNum w:abstractNumId="30" w15:restartNumberingAfterBreak="0">
+  <w:abstractNum w:abstractNumId="31" w15:restartNumberingAfterBreak="0">
     <w:nsid w:val="6A2E2587"/>
     <w:multiLevelType w:val="hybridMultilevel"/>
     <w:tmpl w:val="70784AEA"/>
@@ -5634,7 +6188,7 @@
       </w:rPr>
     </w:lvl>
   </w:abstractNum>
-  <w:abstractNum w:abstractNumId="31" w15:restartNumberingAfterBreak="0">
+  <w:abstractNum w:abstractNumId="32" w15:restartNumberingAfterBreak="0">
     <w:nsid w:val="6C4560C7"/>
     <w:multiLevelType w:val="hybridMultilevel"/>
     <w:tmpl w:val="017645E0"/>
@@ -5723,7 +6277,96 @@
       </w:pPr>
     </w:lvl>
   </w:abstractNum>
-  <w:abstractNum w:abstractNumId="32" w15:restartNumberingAfterBreak="0">
+  <w:abstractNum w:abstractNumId="33" w15:restartNumberingAfterBreak="0">
+    <w:nsid w:val="6FCC314F"/>
+    <w:multiLevelType w:val="hybridMultilevel"/>
+    <w:tmpl w:val="017645E0"/>
+    <w:lvl w:ilvl="0" w:tplc="2878C6CC">
+      <w:start w:val="1"/>
+      <w:numFmt w:val="decimal"/>
+      <w:lvlText w:val="%1."/>
+      <w:lvlJc w:val="left"/>
+      <w:pPr>
+        <w:ind w:left="360" w:hanging="360"/>
+      </w:pPr>
+      <w:rPr>
+        <w:rFonts w:hint="default"/>
+      </w:rPr>
+    </w:lvl>
+    <w:lvl w:ilvl="1" w:tplc="04090019">
+      <w:start w:val="1"/>
+      <w:numFmt w:val="lowerLetter"/>
+      <w:lvlText w:val="%2)"/>
+      <w:lvlJc w:val="left"/>
+      <w:pPr>
+        <w:ind w:left="840" w:hanging="420"/>
+      </w:pPr>
+    </w:lvl>
+    <w:lvl w:ilvl="2" w:tplc="0409001B">
+      <w:start w:val="1"/>
+      <w:numFmt w:val="lowerRoman"/>
+      <w:lvlText w:val="%3."/>
+      <w:lvlJc w:val="right"/>
+      <w:pPr>
+        <w:ind w:left="1260" w:hanging="420"/>
+      </w:pPr>
+    </w:lvl>
+    <w:lvl w:ilvl="3" w:tplc="0409000F" w:tentative="1">
+      <w:start w:val="1"/>
+      <w:numFmt w:val="decimal"/>
+      <w:lvlText w:val="%4."/>
+      <w:lvlJc w:val="left"/>
+      <w:pPr>
+        <w:ind w:left="1680" w:hanging="420"/>
+      </w:pPr>
+    </w:lvl>
+    <w:lvl w:ilvl="4" w:tplc="04090019" w:tentative="1">
+      <w:start w:val="1"/>
+      <w:numFmt w:val="lowerLetter"/>
+      <w:lvlText w:val="%5)"/>
+      <w:lvlJc w:val="left"/>
+      <w:pPr>
+        <w:ind w:left="2100" w:hanging="420"/>
+      </w:pPr>
+    </w:lvl>
+    <w:lvl w:ilvl="5" w:tplc="0409001B" w:tentative="1">
+      <w:start w:val="1"/>
+      <w:numFmt w:val="lowerRoman"/>
+      <w:lvlText w:val="%6."/>
+      <w:lvlJc w:val="right"/>
+      <w:pPr>
+        <w:ind w:left="2520" w:hanging="420"/>
+      </w:pPr>
+    </w:lvl>
+    <w:lvl w:ilvl="6" w:tplc="0409000F" w:tentative="1">
+      <w:start w:val="1"/>
+      <w:numFmt w:val="decimal"/>
+      <w:lvlText w:val="%7."/>
+      <w:lvlJc w:val="left"/>
+      <w:pPr>
+        <w:ind w:left="2940" w:hanging="420"/>
+      </w:pPr>
+    </w:lvl>
+    <w:lvl w:ilvl="7" w:tplc="04090019" w:tentative="1">
+      <w:start w:val="1"/>
+      <w:numFmt w:val="lowerLetter"/>
+      <w:lvlText w:val="%8)"/>
+      <w:lvlJc w:val="left"/>
+      <w:pPr>
+        <w:ind w:left="3360" w:hanging="420"/>
+      </w:pPr>
+    </w:lvl>
+    <w:lvl w:ilvl="8" w:tplc="0409001B" w:tentative="1">
+      <w:start w:val="1"/>
+      <w:numFmt w:val="lowerRoman"/>
+      <w:lvlText w:val="%9."/>
+      <w:lvlJc w:val="right"/>
+      <w:pPr>
+        <w:ind w:left="3780" w:hanging="420"/>
+      </w:pPr>
+    </w:lvl>
+  </w:abstractNum>
+  <w:abstractNum w:abstractNumId="34" w15:restartNumberingAfterBreak="0">
     <w:nsid w:val="716573A3"/>
     <w:multiLevelType w:val="hybridMultilevel"/>
     <w:tmpl w:val="017645E0"/>
@@ -5812,7 +6455,7 @@
       </w:pPr>
     </w:lvl>
   </w:abstractNum>
-  <w:abstractNum w:abstractNumId="33" w15:restartNumberingAfterBreak="0">
+  <w:abstractNum w:abstractNumId="35" w15:restartNumberingAfterBreak="0">
     <w:nsid w:val="74D721B1"/>
     <w:multiLevelType w:val="hybridMultilevel"/>
     <w:tmpl w:val="017645E0"/>
@@ -5901,7 +6544,7 @@
       </w:pPr>
     </w:lvl>
   </w:abstractNum>
-  <w:abstractNum w:abstractNumId="34" w15:restartNumberingAfterBreak="0">
+  <w:abstractNum w:abstractNumId="36" w15:restartNumberingAfterBreak="0">
     <w:nsid w:val="75311FAF"/>
     <w:multiLevelType w:val="hybridMultilevel"/>
     <w:tmpl w:val="017645E0"/>
@@ -5990,7 +6633,7 @@
       </w:pPr>
     </w:lvl>
   </w:abstractNum>
-  <w:abstractNum w:abstractNumId="35" w15:restartNumberingAfterBreak="0">
+  <w:abstractNum w:abstractNumId="37" w15:restartNumberingAfterBreak="0">
     <w:nsid w:val="76DD5678"/>
     <w:multiLevelType w:val="hybridMultilevel"/>
     <w:tmpl w:val="017645E0"/>
@@ -6079,7 +6722,7 @@
       </w:pPr>
     </w:lvl>
   </w:abstractNum>
-  <w:abstractNum w:abstractNumId="36" w15:restartNumberingAfterBreak="0">
+  <w:abstractNum w:abstractNumId="38" w15:restartNumberingAfterBreak="0">
     <w:nsid w:val="77362F79"/>
     <w:multiLevelType w:val="hybridMultilevel"/>
     <w:tmpl w:val="017645E0"/>
@@ -6168,7 +6811,7 @@
       </w:pPr>
     </w:lvl>
   </w:abstractNum>
-  <w:abstractNum w:abstractNumId="37" w15:restartNumberingAfterBreak="0">
+  <w:abstractNum w:abstractNumId="39" w15:restartNumberingAfterBreak="0">
     <w:nsid w:val="7A2063A9"/>
     <w:multiLevelType w:val="hybridMultilevel"/>
     <w:tmpl w:val="017645E0"/>
@@ -6257,7 +6900,7 @@
       </w:pPr>
     </w:lvl>
   </w:abstractNum>
-  <w:abstractNum w:abstractNumId="38" w15:restartNumberingAfterBreak="0">
+  <w:abstractNum w:abstractNumId="40" w15:restartNumberingAfterBreak="0">
     <w:nsid w:val="7B3D335F"/>
     <w:multiLevelType w:val="hybridMultilevel"/>
     <w:tmpl w:val="017645E0"/>
@@ -6346,7 +6989,7 @@
       </w:pPr>
     </w:lvl>
   </w:abstractNum>
-  <w:abstractNum w:abstractNumId="39" w15:restartNumberingAfterBreak="0">
+  <w:abstractNum w:abstractNumId="41" w15:restartNumberingAfterBreak="0">
     <w:nsid w:val="7CBB7413"/>
     <w:multiLevelType w:val="hybridMultilevel"/>
     <w:tmpl w:val="017645E0"/>
@@ -6435,7 +7078,7 @@
       </w:pPr>
     </w:lvl>
   </w:abstractNum>
-  <w:abstractNum w:abstractNumId="40" w15:restartNumberingAfterBreak="0">
+  <w:abstractNum w:abstractNumId="42" w15:restartNumberingAfterBreak="0">
     <w:nsid w:val="7F617370"/>
     <w:multiLevelType w:val="hybridMultilevel"/>
     <w:tmpl w:val="017645E0"/>
@@ -6525,127 +7168,133 @@
     </w:lvl>
   </w:abstractNum>
   <w:num w:numId="1">
-    <w:abstractNumId w:val="19"/>
+    <w:abstractNumId w:val="20"/>
   </w:num>
   <w:num w:numId="2">
-    <w:abstractNumId w:val="35"/>
+    <w:abstractNumId w:val="37"/>
   </w:num>
   <w:num w:numId="3">
-    <w:abstractNumId w:val="17"/>
+    <w:abstractNumId w:val="18"/>
   </w:num>
   <w:num w:numId="4">
-    <w:abstractNumId w:val="40"/>
+    <w:abstractNumId w:val="42"/>
   </w:num>
   <w:num w:numId="5">
-    <w:abstractNumId w:val="24"/>
+    <w:abstractNumId w:val="25"/>
   </w:num>
   <w:num w:numId="6">
-    <w:abstractNumId w:val="39"/>
+    <w:abstractNumId w:val="41"/>
   </w:num>
   <w:num w:numId="7">
     <w:abstractNumId w:val="2"/>
   </w:num>
   <w:num w:numId="8">
-    <w:abstractNumId w:val="23"/>
+    <w:abstractNumId w:val="24"/>
   </w:num>
   <w:num w:numId="9">
     <w:abstractNumId w:val="3"/>
   </w:num>
   <w:num w:numId="10">
+    <w:abstractNumId w:val="13"/>
+  </w:num>
+  <w:num w:numId="11">
+    <w:abstractNumId w:val="14"/>
+  </w:num>
+  <w:num w:numId="12">
+    <w:abstractNumId w:val="31"/>
+  </w:num>
+  <w:num w:numId="13">
+    <w:abstractNumId w:val="22"/>
+  </w:num>
+  <w:num w:numId="14">
+    <w:abstractNumId w:val="17"/>
+  </w:num>
+  <w:num w:numId="15">
+    <w:abstractNumId w:val="21"/>
+  </w:num>
+  <w:num w:numId="16">
+    <w:abstractNumId w:val="28"/>
+  </w:num>
+  <w:num w:numId="17">
+    <w:abstractNumId w:val="30"/>
+  </w:num>
+  <w:num w:numId="18">
+    <w:abstractNumId w:val="40"/>
+  </w:num>
+  <w:num w:numId="19">
     <w:abstractNumId w:val="12"/>
   </w:num>
-  <w:num w:numId="11">
-    <w:abstractNumId w:val="13"/>
+  <w:num w:numId="20">
+    <w:abstractNumId w:val="6"/>
   </w:num>
-  <w:num w:numId="12">
-    <w:abstractNumId w:val="30"/>
-  </w:num>
-  <w:num w:numId="13">
-    <w:abstractNumId w:val="21"/>
-  </w:num>
-  <w:num w:numId="14">
-    <w:abstractNumId w:val="16"/>
-  </w:num>
-  <w:num w:numId="15">
-    <w:abstractNumId w:val="20"/>
-  </w:num>
-  <w:num w:numId="16">
-    <w:abstractNumId w:val="27"/>
-  </w:num>
-  <w:num w:numId="17">
-    <w:abstractNumId w:val="29"/>
-  </w:num>
-  <w:num w:numId="18">
-    <w:abstractNumId w:val="38"/>
-  </w:num>
-  <w:num w:numId="19">
+  <w:num w:numId="21">
     <w:abstractNumId w:val="11"/>
   </w:num>
-  <w:num w:numId="20">
-    <w:abstractNumId w:val="5"/>
-  </w:num>
-  <w:num w:numId="21">
-    <w:abstractNumId w:val="10"/>
-  </w:num>
   <w:num w:numId="22">
-    <w:abstractNumId w:val="8"/>
+    <w:abstractNumId w:val="9"/>
   </w:num>
   <w:num w:numId="23">
     <w:abstractNumId w:val="0"/>
   </w:num>
   <w:num w:numId="24">
+    <w:abstractNumId w:val="34"/>
+  </w:num>
+  <w:num w:numId="25">
+    <w:abstractNumId w:val="15"/>
+  </w:num>
+  <w:num w:numId="26">
     <w:abstractNumId w:val="32"/>
   </w:num>
-  <w:num w:numId="25">
-    <w:abstractNumId w:val="14"/>
-  </w:num>
-  <w:num w:numId="26">
-    <w:abstractNumId w:val="31"/>
-  </w:num>
   <w:num w:numId="27">
-    <w:abstractNumId w:val="36"/>
+    <w:abstractNumId w:val="38"/>
   </w:num>
   <w:num w:numId="28">
-    <w:abstractNumId w:val="33"/>
+    <w:abstractNumId w:val="35"/>
   </w:num>
   <w:num w:numId="29">
-    <w:abstractNumId w:val="15"/>
+    <w:abstractNumId w:val="16"/>
   </w:num>
   <w:num w:numId="30">
-    <w:abstractNumId w:val="9"/>
+    <w:abstractNumId w:val="10"/>
   </w:num>
   <w:num w:numId="31">
     <w:abstractNumId w:val="1"/>
   </w:num>
   <w:num w:numId="32">
-    <w:abstractNumId w:val="18"/>
+    <w:abstractNumId w:val="19"/>
   </w:num>
   <w:num w:numId="33">
+    <w:abstractNumId w:val="27"/>
+  </w:num>
+  <w:num w:numId="34">
+    <w:abstractNumId w:val="36"/>
+  </w:num>
+  <w:num w:numId="35">
+    <w:abstractNumId w:val="39"/>
+  </w:num>
+  <w:num w:numId="36">
+    <w:abstractNumId w:val="7"/>
+  </w:num>
+  <w:num w:numId="37">
+    <w:abstractNumId w:val="5"/>
+  </w:num>
+  <w:num w:numId="38">
+    <w:abstractNumId w:val="8"/>
+  </w:num>
+  <w:num w:numId="39">
+    <w:abstractNumId w:val="29"/>
+  </w:num>
+  <w:num w:numId="40">
     <w:abstractNumId w:val="26"/>
   </w:num>
-  <w:num w:numId="34">
-    <w:abstractNumId w:val="34"/>
+  <w:num w:numId="41">
+    <w:abstractNumId w:val="23"/>
   </w:num>
-  <w:num w:numId="35">
-    <w:abstractNumId w:val="37"/>
+  <w:num w:numId="42">
+    <w:abstractNumId w:val="33"/>
   </w:num>
-  <w:num w:numId="36">
-    <w:abstractNumId w:val="6"/>
-  </w:num>
-  <w:num w:numId="37">
+  <w:num w:numId="43">
     <w:abstractNumId w:val="4"/>
-  </w:num>
-  <w:num w:numId="38">
-    <w:abstractNumId w:val="7"/>
-  </w:num>
-  <w:num w:numId="39">
-    <w:abstractNumId w:val="28"/>
-  </w:num>
-  <w:num w:numId="40">
-    <w:abstractNumId w:val="25"/>
-  </w:num>
-  <w:num w:numId="41">
-    <w:abstractNumId w:val="22"/>
   </w:num>
 </w:numbering>
 </file>
@@ -6664,7 +7313,7 @@
     </w:rPrDefault>
     <w:pPrDefault/>
   </w:docDefaults>
-  <w:latentStyles w:defLockedState="0" w:defUIPriority="99" w:defSemiHidden="0" w:defUnhideWhenUsed="0" w:defQFormat="0" w:count="375">
+  <w:latentStyles w:defLockedState="0" w:defUIPriority="99" w:defSemiHidden="0" w:defUnhideWhenUsed="0" w:defQFormat="0" w:count="376">
     <w:lsdException w:name="Normal" w:uiPriority="0" w:qFormat="1"/>
     <w:lsdException w:name="heading 1" w:uiPriority="9" w:qFormat="1"/>
     <w:lsdException w:name="heading 2" w:semiHidden="1" w:uiPriority="9" w:unhideWhenUsed="1" w:qFormat="1"/>
@@ -6770,7 +7419,6 @@
     <w:lsdException w:name="HTML Sample" w:semiHidden="1" w:unhideWhenUsed="1"/>
     <w:lsdException w:name="HTML Typewriter" w:semiHidden="1" w:unhideWhenUsed="1"/>
     <w:lsdException w:name="HTML Variable" w:semiHidden="1" w:unhideWhenUsed="1"/>
-    <w:lsdException w:name="Normal Table" w:semiHidden="1" w:unhideWhenUsed="1"/>
     <w:lsdException w:name="annotation subject" w:semiHidden="1" w:unhideWhenUsed="1"/>
     <w:lsdException w:name="No List" w:semiHidden="1" w:unhideWhenUsed="1"/>
     <w:lsdException w:name="Outline List 1" w:semiHidden="1" w:unhideWhenUsed="1"/>
@@ -6817,10 +7465,8 @@
     <w:lsdException w:name="Table Subtle 2" w:semiHidden="1" w:unhideWhenUsed="1"/>
     <w:lsdException w:name="Table Web 1" w:semiHidden="1" w:unhideWhenUsed="1"/>
     <w:lsdException w:name="Table Web 2" w:semiHidden="1" w:unhideWhenUsed="1"/>
-    <w:lsdException w:name="Table Web 3" w:semiHidden="1" w:unhideWhenUsed="1"/>
     <w:lsdException w:name="Balloon Text" w:semiHidden="1" w:unhideWhenUsed="1"/>
     <w:lsdException w:name="Table Grid" w:uiPriority="39"/>
-    <w:lsdException w:name="Table Theme" w:semiHidden="1" w:unhideWhenUsed="1"/>
     <w:lsdException w:name="Placeholder Text" w:semiHidden="1"/>
     <w:lsdException w:name="No Spacing" w:uiPriority="1" w:qFormat="1"/>
     <w:lsdException w:name="Light Shading" w:uiPriority="60"/>
@@ -7040,6 +7686,7 @@
     <w:lsdException w:name="Smart Hyperlink" w:semiHidden="1" w:unhideWhenUsed="1"/>
     <w:lsdException w:name="Hashtag" w:semiHidden="1" w:unhideWhenUsed="1"/>
     <w:lsdException w:name="Unresolved Mention" w:semiHidden="1" w:unhideWhenUsed="1"/>
+    <w:lsdException w:name="Smart Link" w:semiHidden="1" w:unhideWhenUsed="1"/>
   </w:latentStyles>
   <w:style w:type="paragraph" w:default="1" w:styleId="a">
     <w:name w:val="Normal"/>
@@ -7826,7 +8473,7 @@
 </file>
 
 <file path=customXml/itemProps1.xml><?xml version="1.0" encoding="utf-8"?>
-<ds:datastoreItem xmlns:ds="http://schemas.openxmlformats.org/officeDocument/2006/customXml" ds:itemID="{D4B9A530-D145-451A-899E-57D73CC9A0E4}">
+<ds:datastoreItem xmlns:ds="http://schemas.openxmlformats.org/officeDocument/2006/customXml" ds:itemID="{C18FEADD-0776-4A29-8EF4-424DA77BF81D}">
   <ds:schemaRefs>
     <ds:schemaRef ds:uri="http://schemas.openxmlformats.org/officeDocument/2006/bibliography"/>
   </ds:schemaRefs>

</xml_diff>